<commit_message>
Added section to SOP and fixed some typos.
</commit_message>
<xml_diff>
--- a/AIMS SOPs.docx
+++ b/AIMS SOPs.docx
@@ -33,9 +33,8 @@
         <w:pStyle w:val="ListParagraph"/>
         <w:numPr>
           <w:ilvl w:val="0"/>
-          <w:numId w:val="2"/>
-        </w:numPr>
-        <w:spacing w:line="276" w:lineRule="auto"/>
+          <w:numId w:val="1"/>
+        </w:numPr>
         <w:rPr>
           <w:b/>
           <w:bCs/>
@@ -54,9 +53,8 @@
         <w:pStyle w:val="ListParagraph"/>
         <w:numPr>
           <w:ilvl w:val="1"/>
-          <w:numId w:val="2"/>
-        </w:numPr>
-        <w:spacing w:line="276" w:lineRule="auto"/>
+          <w:numId w:val="1"/>
+        </w:numPr>
         <w:rPr>
           <w:b/>
           <w:bCs/>
@@ -71,9 +69,8 @@
         <w:pStyle w:val="ListParagraph"/>
         <w:numPr>
           <w:ilvl w:val="2"/>
-          <w:numId w:val="2"/>
-        </w:numPr>
-        <w:spacing w:line="276" w:lineRule="auto"/>
+          <w:numId w:val="1"/>
+        </w:numPr>
       </w:pPr>
       <w:hyperlink r:id="rId8" w:history="1">
         <w:r>
@@ -89,9 +86,8 @@
         <w:pStyle w:val="ListParagraph"/>
         <w:numPr>
           <w:ilvl w:val="1"/>
-          <w:numId w:val="2"/>
-        </w:numPr>
-        <w:spacing w:line="276" w:lineRule="auto"/>
+          <w:numId w:val="1"/>
+        </w:numPr>
       </w:pPr>
       <w:r>
         <w:t>Clone the GitHub repository using GitHub desktop (or whichever process you prefer)</w:t>
@@ -102,9 +98,8 @@
         <w:pStyle w:val="ListParagraph"/>
         <w:numPr>
           <w:ilvl w:val="1"/>
-          <w:numId w:val="2"/>
-        </w:numPr>
-        <w:spacing w:line="276" w:lineRule="auto"/>
+          <w:numId w:val="1"/>
+        </w:numPr>
       </w:pPr>
       <w:r>
         <w:t>Several packages are necessary to utilize all the functions of AIMS:</w:t>
@@ -115,9 +110,8 @@
         <w:pStyle w:val="ListParagraph"/>
         <w:numPr>
           <w:ilvl w:val="2"/>
-          <w:numId w:val="2"/>
-        </w:numPr>
-        <w:spacing w:line="276" w:lineRule="auto"/>
+          <w:numId w:val="1"/>
+        </w:numPr>
       </w:pPr>
       <w:r>
         <w:t>Computer Vision Toolbox</w:t>
@@ -128,9 +122,8 @@
         <w:pStyle w:val="ListParagraph"/>
         <w:numPr>
           <w:ilvl w:val="2"/>
-          <w:numId w:val="2"/>
-        </w:numPr>
-        <w:spacing w:line="276" w:lineRule="auto"/>
+          <w:numId w:val="1"/>
+        </w:numPr>
       </w:pPr>
       <w:r>
         <w:t>Deep Learning Toolbox</w:t>
@@ -141,9 +134,8 @@
         <w:pStyle w:val="ListParagraph"/>
         <w:numPr>
           <w:ilvl w:val="2"/>
-          <w:numId w:val="2"/>
-        </w:numPr>
-        <w:spacing w:line="276" w:lineRule="auto"/>
+          <w:numId w:val="1"/>
+        </w:numPr>
       </w:pPr>
       <w:r>
         <w:t>Curve Fitting Toolbox</w:t>
@@ -154,9 +146,8 @@
         <w:pStyle w:val="ListParagraph"/>
         <w:numPr>
           <w:ilvl w:val="2"/>
-          <w:numId w:val="2"/>
-        </w:numPr>
-        <w:spacing w:line="276" w:lineRule="auto"/>
+          <w:numId w:val="1"/>
+        </w:numPr>
       </w:pPr>
       <w:r>
         <w:t xml:space="preserve">Image Processing Toolbox </w:t>
@@ -167,9 +158,8 @@
         <w:pStyle w:val="ListParagraph"/>
         <w:numPr>
           <w:ilvl w:val="1"/>
-          <w:numId w:val="2"/>
-        </w:numPr>
-        <w:spacing w:line="276" w:lineRule="auto"/>
+          <w:numId w:val="1"/>
+        </w:numPr>
       </w:pPr>
       <w:r>
         <w:t>If any of the above packages are not installed, some functions of AIMS will not work</w:t>
@@ -180,9 +170,8 @@
         <w:pStyle w:val="ListParagraph"/>
         <w:numPr>
           <w:ilvl w:val="2"/>
-          <w:numId w:val="2"/>
-        </w:numPr>
-        <w:spacing w:line="276" w:lineRule="auto"/>
+          <w:numId w:val="1"/>
+        </w:numPr>
       </w:pPr>
       <w:proofErr w:type="gramStart"/>
       <w:r>
@@ -198,9 +187,8 @@
         <w:pStyle w:val="ListParagraph"/>
         <w:numPr>
           <w:ilvl w:val="1"/>
-          <w:numId w:val="2"/>
-        </w:numPr>
-        <w:spacing w:line="276" w:lineRule="auto"/>
+          <w:numId w:val="1"/>
+        </w:numPr>
       </w:pPr>
       <w:r>
         <w:t>Installing MATLAB packages</w:t>
@@ -211,9 +199,8 @@
         <w:pStyle w:val="ListParagraph"/>
         <w:numPr>
           <w:ilvl w:val="2"/>
-          <w:numId w:val="2"/>
-        </w:numPr>
-        <w:spacing w:line="276" w:lineRule="auto"/>
+          <w:numId w:val="1"/>
+        </w:numPr>
       </w:pPr>
       <w:r>
         <w:t>If you are not familiar with installing packages in MATLAB, follow the steps below</w:t>
@@ -224,12 +211,23 @@
         <w:pStyle w:val="ListParagraph"/>
         <w:numPr>
           <w:ilvl w:val="2"/>
-          <w:numId w:val="2"/>
-        </w:numPr>
-        <w:spacing w:line="276" w:lineRule="auto"/>
-      </w:pPr>
-      <w:r>
-        <w:t>Under the “Apps” tab, clock on the “Get More Apps” button to open the add-on explorer</w:t>
+          <w:numId w:val="1"/>
+        </w:numPr>
+      </w:pPr>
+      <w:r>
+        <w:t xml:space="preserve">Under the “Apps” tab, clock on the “Get More Apps” button to open the </w:t>
+      </w:r>
+      <w:r>
+        <w:t>a</w:t>
+      </w:r>
+      <w:r>
+        <w:t>dd-</w:t>
+      </w:r>
+      <w:r>
+        <w:t>o</w:t>
+      </w:r>
+      <w:r>
+        <w:t>n explorer</w:t>
       </w:r>
     </w:p>
     <w:p>
@@ -237,9 +235,8 @@
         <w:pStyle w:val="ListParagraph"/>
         <w:numPr>
           <w:ilvl w:val="3"/>
-          <w:numId w:val="2"/>
-        </w:numPr>
-        <w:spacing w:line="276" w:lineRule="auto"/>
+          <w:numId w:val="1"/>
+        </w:numPr>
       </w:pPr>
     </w:p>
     <w:p>
@@ -247,84 +244,69 @@
         <w:pStyle w:val="ListParagraph"/>
         <w:numPr>
           <w:ilvl w:val="3"/>
-          <w:numId w:val="2"/>
-        </w:numPr>
-        <w:spacing w:line="276" w:lineRule="auto"/>
+          <w:numId w:val="1"/>
+        </w:numPr>
       </w:pPr>
       <w:r>
         <w:rPr>
           <w:noProof/>
         </w:rPr>
         <mc:AlternateContent>
-          <mc:Choice Requires="wps">
+          <mc:Choice Requires="wpi">
             <w:drawing>
-              <wp:anchor distT="0" distB="0" distL="114300" distR="114300" simplePos="0" relativeHeight="251658240" behindDoc="0" locked="0" layoutInCell="1" allowOverlap="1" wp14:anchorId="7F68791D" wp14:editId="2E909D24">
+              <wp:anchor distT="0" distB="0" distL="114300" distR="114300" simplePos="0" relativeHeight="251661312" behindDoc="0" locked="0" layoutInCell="1" allowOverlap="1" wp14:anchorId="4AC53AAE" wp14:editId="2A9733DD">
                 <wp:simplePos x="0" y="0"/>
                 <wp:positionH relativeFrom="column">
-                  <wp:posOffset>1402715</wp:posOffset>
+                  <wp:posOffset>1409065</wp:posOffset>
                 </wp:positionH>
                 <wp:positionV relativeFrom="paragraph">
-                  <wp:posOffset>630555</wp:posOffset>
+                  <wp:posOffset>636905</wp:posOffset>
                 </wp:positionV>
-                <wp:extent cx="862330" cy="469265"/>
-                <wp:effectExtent l="12065" t="11430" r="11430" b="14605"/>
+                <wp:extent cx="850320" cy="457200"/>
+                <wp:effectExtent l="38100" t="38100" r="45085" b="38100"/>
                 <wp:wrapNone/>
-                <wp:docPr id="2123781920" name="Rectangle 8"/>
-                <wp:cNvGraphicFramePr>
-                  <a:graphicFrameLocks xmlns:a="http://schemas.openxmlformats.org/drawingml/2006/main" noChangeAspect="1"/>
-                </wp:cNvGraphicFramePr>
+                <wp:docPr id="1485928801" name="Ink 6"/>
+                <wp:cNvGraphicFramePr/>
                 <a:graphic xmlns:a="http://schemas.openxmlformats.org/drawingml/2006/main">
-                  <a:graphicData uri="http://schemas.microsoft.com/office/word/2010/wordprocessingShape">
-                    <wps:wsp>
-                      <wps:cNvSpPr>
-                        <a:spLocks noRot="1" noChangeAspect="1" noEditPoints="1" noChangeArrowheads="1" noChangeShapeType="1"/>
-                      </wps:cNvSpPr>
-                      <wps:spPr bwMode="auto">
-                        <a:xfrm>
-                          <a:off x="0" y="0"/>
-                          <a:ext cx="862330" cy="469265"/>
-                        </a:xfrm>
-                        <a:prstGeom prst="rect">
-                          <a:avLst/>
-                        </a:prstGeom>
-                        <a:noFill/>
-                        <a:ln w="12600" cap="rnd" algn="ctr">
-                          <a:solidFill>
-                            <a:srgbClr val="E71224"/>
-                          </a:solidFill>
-                          <a:miter lim="800000"/>
-                          <a:headEnd/>
-                          <a:tailEnd/>
-                        </a:ln>
-                        <a:extLst>
-                          <a:ext uri="{909E8E84-426E-40DD-AFC4-6F175D3DCCD1}">
-                            <a14:hiddenFill xmlns:a14="http://schemas.microsoft.com/office/drawing/2010/main">
-                              <a:noFill/>
-                            </a14:hiddenFill>
-                          </a:ext>
-                        </a:extLst>
-                      </wps:spPr>
-                      <wps:bodyPr rot="0" vert="horz" wrap="square" lIns="91440" tIns="45720" rIns="91440" bIns="45720" anchor="t" anchorCtr="0" upright="1">
-                        <a:noAutofit/>
-                      </wps:bodyPr>
-                    </wps:wsp>
+                  <a:graphicData uri="http://schemas.microsoft.com/office/word/2010/wordprocessingInk">
+                    <w14:contentPart bwMode="auto" r:id="rId9">
+                      <w14:nvContentPartPr>
+                        <w14:cNvContentPartPr/>
+                      </w14:nvContentPartPr>
+                      <w14:xfrm>
+                        <a:off x="0" y="0"/>
+                        <a:ext cx="850320" cy="457200"/>
+                      </w14:xfrm>
+                    </w14:contentPart>
                   </a:graphicData>
                 </a:graphic>
-                <wp14:sizeRelH relativeFrom="page">
-                  <wp14:pctWidth>0</wp14:pctWidth>
-                </wp14:sizeRelH>
-                <wp14:sizeRelV relativeFrom="page">
-                  <wp14:pctHeight>0</wp14:pctHeight>
-                </wp14:sizeRelV>
               </wp:anchor>
             </w:drawing>
           </mc:Choice>
           <mc:Fallback>
             <w:pict>
-              <v:rect w14:anchorId="0D540C2B" id="Rectangle 8" o:spid="_x0000_s1026" style="position:absolute;margin-left:110.45pt;margin-top:49.65pt;width:67.9pt;height:36.95pt;z-index:251658240;visibility:visible;mso-wrap-style:square;mso-width-percent:0;mso-height-percent:0;mso-wrap-distance-left:9pt;mso-wrap-distance-top:0;mso-wrap-distance-right:9pt;mso-wrap-distance-bottom:0;mso-position-horizontal:absolute;mso-position-horizontal-relative:text;mso-position-vertical:absolute;mso-position-vertical-relative:text;mso-width-percent:0;mso-height-percent:0;mso-width-relative:page;mso-height-relative:page;v-text-anchor:top" o:gfxdata="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" filled="f" strokecolor="#e71224" strokeweight=".35mm">
-                <v:stroke endcap="round"/>
-                <o:lock v:ext="edit" rotation="t" aspectratio="t" verticies="t" shapetype="t"/>
-              </v:rect>
+              <v:shapetype w14:anchorId="55944BB3" id="_x0000_t75" coordsize="21600,21600" o:spt="75" o:preferrelative="t" path="m@4@5l@4@11@9@11@9@5xe" filled="f" stroked="f">
+                <v:stroke joinstyle="miter"/>
+                <v:formulas>
+                  <v:f eqn="if lineDrawn pixelLineWidth 0"/>
+                  <v:f eqn="sum @0 1 0"/>
+                  <v:f eqn="sum 0 0 @1"/>
+                  <v:f eqn="prod @2 1 2"/>
+                  <v:f eqn="prod @3 21600 pixelWidth"/>
+                  <v:f eqn="prod @3 21600 pixelHeight"/>
+                  <v:f eqn="sum @0 0 1"/>
+                  <v:f eqn="prod @6 1 2"/>
+                  <v:f eqn="prod @7 21600 pixelWidth"/>
+                  <v:f eqn="sum @8 21600 0"/>
+                  <v:f eqn="prod @7 21600 pixelHeight"/>
+                  <v:f eqn="sum @10 21600 0"/>
+                </v:formulas>
+                <v:path o:extrusionok="f" gradientshapeok="t" o:connecttype="rect"/>
+                <o:lock v:ext="edit" aspectratio="t"/>
+              </v:shapetype>
+              <v:shape id="Ink 6" o:spid="_x0000_s1026" type="#_x0000_t75" style="position:absolute;margin-left:110.45pt;margin-top:49.65pt;width:67.9pt;height:36.95pt;z-index:251661312;visibility:visible;mso-wrap-style:square;mso-wrap-distance-left:9pt;mso-wrap-distance-top:0;mso-wrap-distance-right:9pt;mso-wrap-distance-bottom:0;mso-position-horizontal:absolute;mso-position-horizontal-relative:text;mso-position-vertical:absolute;mso-position-vertical-relative:text" o:gfxdata="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">
+                <v:imagedata r:id="rId10" o:title=""/>
+              </v:shape>
             </w:pict>
           </mc:Fallback>
         </mc:AlternateContent>
@@ -334,10 +316,10 @@
           <w:noProof/>
         </w:rPr>
         <w:drawing>
-          <wp:inline distT="0" distB="0" distL="0" distR="0" wp14:anchorId="65FB37DB" wp14:editId="6DB0C096">
-            <wp:extent cx="4695825" cy="2038350"/>
-            <wp:effectExtent l="0" t="0" r="9525" b="0"/>
-            <wp:docPr id="1697997592" name="Picture 7" descr="A screenshot of a computer&#10;&#10;Description automatically generated"/>
+          <wp:inline distT="0" distB="0" distL="0" distR="0" wp14:anchorId="4145F94A" wp14:editId="5CD70072">
+            <wp:extent cx="4695825" cy="2036363"/>
+            <wp:effectExtent l="0" t="0" r="0" b="2540"/>
+            <wp:docPr id="754783836" name="Picture 1" descr="A screenshot of a computer&#10;&#10;Description automatically generated"/>
             <wp:cNvGraphicFramePr>
               <a:graphicFrameLocks xmlns:a="http://schemas.openxmlformats.org/drawingml/2006/main" noChangeAspect="1"/>
             </wp:cNvGraphicFramePr>
@@ -345,36 +327,23 @@
               <a:graphicData uri="http://schemas.openxmlformats.org/drawingml/2006/picture">
                 <pic:pic xmlns:pic="http://schemas.openxmlformats.org/drawingml/2006/picture">
                   <pic:nvPicPr>
-                    <pic:cNvPr id="0" name="Picture 1" descr="A screenshot of a computer&#10;&#10;Description automatically generated"/>
-                    <pic:cNvPicPr>
-                      <a:picLocks noChangeAspect="1" noChangeArrowheads="1"/>
-                    </pic:cNvPicPr>
+                    <pic:cNvPr id="754783836" name="Picture 1" descr="A screenshot of a computer&#10;&#10;Description automatically generated"/>
+                    <pic:cNvPicPr/>
                   </pic:nvPicPr>
                   <pic:blipFill>
-                    <a:blip r:embed="rId9">
-                      <a:extLst>
-                        <a:ext uri="{28A0092B-C50C-407E-A947-70E740481C1C}">
-                          <a14:useLocalDpi xmlns:a14="http://schemas.microsoft.com/office/drawing/2010/main" val="0"/>
-                        </a:ext>
-                      </a:extLst>
-                    </a:blip>
-                    <a:srcRect/>
+                    <a:blip r:embed="rId11"/>
                     <a:stretch>
                       <a:fillRect/>
                     </a:stretch>
                   </pic:blipFill>
-                  <pic:spPr bwMode="auto">
+                  <pic:spPr>
                     <a:xfrm>
                       <a:off x="0" y="0"/>
-                      <a:ext cx="4695825" cy="2038350"/>
+                      <a:ext cx="4702258" cy="2039153"/>
                     </a:xfrm>
                     <a:prstGeom prst="rect">
                       <a:avLst/>
                     </a:prstGeom>
-                    <a:noFill/>
-                    <a:ln>
-                      <a:noFill/>
-                    </a:ln>
                   </pic:spPr>
                 </pic:pic>
               </a:graphicData>
@@ -388,9 +357,8 @@
         <w:pStyle w:val="ListParagraph"/>
         <w:numPr>
           <w:ilvl w:val="2"/>
-          <w:numId w:val="2"/>
-        </w:numPr>
-        <w:spacing w:line="276" w:lineRule="auto"/>
+          <w:numId w:val="1"/>
+        </w:numPr>
       </w:pPr>
       <w:r>
         <w:t>In the add-on explorer, simply open and install all necessary packages</w:t>
@@ -401,9 +369,8 @@
         <w:pStyle w:val="ListParagraph"/>
         <w:numPr>
           <w:ilvl w:val="3"/>
-          <w:numId w:val="2"/>
-        </w:numPr>
-        <w:spacing w:line="276" w:lineRule="auto"/>
+          <w:numId w:val="1"/>
+        </w:numPr>
       </w:pPr>
       <w:r>
         <w:rPr>
@@ -411,10 +378,10 @@
         </w:rPr>
         <w:lastRenderedPageBreak/>
         <w:drawing>
-          <wp:inline distT="0" distB="0" distL="0" distR="0" wp14:anchorId="719AC32B" wp14:editId="4A8D539A">
-            <wp:extent cx="3924300" cy="2695575"/>
-            <wp:effectExtent l="0" t="0" r="0" b="9525"/>
-            <wp:docPr id="1785088467" name="Picture 6" descr="A screenshot of a computer&#10;&#10;Description automatically generated"/>
+          <wp:inline distT="0" distB="0" distL="0" distR="0" wp14:anchorId="2995714B" wp14:editId="434B252E">
+            <wp:extent cx="3924300" cy="2695439"/>
+            <wp:effectExtent l="0" t="0" r="0" b="0"/>
+            <wp:docPr id="653236930" name="Picture 1" descr="A screenshot of a computer&#10;&#10;Description automatically generated"/>
             <wp:cNvGraphicFramePr>
               <a:graphicFrameLocks xmlns:a="http://schemas.openxmlformats.org/drawingml/2006/main" noChangeAspect="1"/>
             </wp:cNvGraphicFramePr>
@@ -422,36 +389,23 @@
               <a:graphicData uri="http://schemas.openxmlformats.org/drawingml/2006/picture">
                 <pic:pic xmlns:pic="http://schemas.openxmlformats.org/drawingml/2006/picture">
                   <pic:nvPicPr>
-                    <pic:cNvPr id="0" name="Picture 2" descr="A screenshot of a computer&#10;&#10;Description automatically generated"/>
-                    <pic:cNvPicPr>
-                      <a:picLocks noChangeAspect="1" noChangeArrowheads="1"/>
-                    </pic:cNvPicPr>
+                    <pic:cNvPr id="653236930" name="Picture 1" descr="A screenshot of a computer&#10;&#10;Description automatically generated"/>
+                    <pic:cNvPicPr/>
                   </pic:nvPicPr>
                   <pic:blipFill>
-                    <a:blip r:embed="rId10">
-                      <a:extLst>
-                        <a:ext uri="{28A0092B-C50C-407E-A947-70E740481C1C}">
-                          <a14:useLocalDpi xmlns:a14="http://schemas.microsoft.com/office/drawing/2010/main" val="0"/>
-                        </a:ext>
-                      </a:extLst>
-                    </a:blip>
-                    <a:srcRect/>
+                    <a:blip r:embed="rId12"/>
                     <a:stretch>
                       <a:fillRect/>
                     </a:stretch>
                   </pic:blipFill>
-                  <pic:spPr bwMode="auto">
+                  <pic:spPr>
                     <a:xfrm>
                       <a:off x="0" y="0"/>
-                      <a:ext cx="3924300" cy="2695575"/>
+                      <a:ext cx="3993746" cy="2743139"/>
                     </a:xfrm>
                     <a:prstGeom prst="rect">
                       <a:avLst/>
                     </a:prstGeom>
-                    <a:noFill/>
-                    <a:ln>
-                      <a:noFill/>
-                    </a:ln>
                   </pic:spPr>
                 </pic:pic>
               </a:graphicData>
@@ -465,9 +419,8 @@
         <w:pStyle w:val="ListParagraph"/>
         <w:numPr>
           <w:ilvl w:val="0"/>
-          <w:numId w:val="2"/>
-        </w:numPr>
-        <w:spacing w:line="276" w:lineRule="auto"/>
+          <w:numId w:val="1"/>
+        </w:numPr>
       </w:pPr>
       <w:r>
         <w:rPr>
@@ -482,9 +435,8 @@
         <w:pStyle w:val="ListParagraph"/>
         <w:numPr>
           <w:ilvl w:val="1"/>
-          <w:numId w:val="2"/>
-        </w:numPr>
-        <w:spacing w:line="276" w:lineRule="auto"/>
+          <w:numId w:val="1"/>
+        </w:numPr>
       </w:pPr>
       <w:r>
         <w:t xml:space="preserve">Run </w:t>
@@ -503,19 +455,18 @@
         <w:pStyle w:val="ListParagraph"/>
         <w:numPr>
           <w:ilvl w:val="1"/>
-          <w:numId w:val="2"/>
-        </w:numPr>
-        <w:spacing w:line="276" w:lineRule="auto"/>
+          <w:numId w:val="1"/>
+        </w:numPr>
       </w:pPr>
       <w:r>
         <w:rPr>
           <w:noProof/>
         </w:rPr>
         <w:drawing>
-          <wp:inline distT="0" distB="0" distL="0" distR="0" wp14:anchorId="593E3710" wp14:editId="3B8272BF">
-            <wp:extent cx="4772025" cy="2838450"/>
-            <wp:effectExtent l="0" t="0" r="9525" b="0"/>
-            <wp:docPr id="2010530462" name="Picture 5" descr="A screenshot of a computer&#10;&#10;Description automatically generated"/>
+          <wp:inline distT="0" distB="0" distL="0" distR="0" wp14:anchorId="60E3DA71" wp14:editId="59A8C628">
+            <wp:extent cx="4762500" cy="2846306"/>
+            <wp:effectExtent l="0" t="0" r="0" b="0"/>
+            <wp:docPr id="1811090341" name="Picture 1"/>
             <wp:cNvGraphicFramePr>
               <a:graphicFrameLocks xmlns:a="http://schemas.openxmlformats.org/drawingml/2006/main" noChangeAspect="1"/>
             </wp:cNvGraphicFramePr>
@@ -523,327 +474,7 @@
               <a:graphicData uri="http://schemas.openxmlformats.org/drawingml/2006/picture">
                 <pic:pic xmlns:pic="http://schemas.openxmlformats.org/drawingml/2006/picture">
                   <pic:nvPicPr>
-                    <pic:cNvPr id="2010530462" name="Picture 5" descr="A screenshot of a computer&#10;&#10;Description automatically generated"/>
-                    <pic:cNvPicPr>
-                      <a:picLocks noChangeAspect="1" noChangeArrowheads="1"/>
-                    </pic:cNvPicPr>
-                  </pic:nvPicPr>
-                  <pic:blipFill>
-                    <a:blip r:embed="rId11" cstate="print">
-                      <a:extLst>
-                        <a:ext uri="{28A0092B-C50C-407E-A947-70E740481C1C}">
-                          <a14:useLocalDpi xmlns:a14="http://schemas.microsoft.com/office/drawing/2010/main" val="0"/>
-                        </a:ext>
-                      </a:extLst>
-                    </a:blip>
-                    <a:srcRect/>
-                    <a:stretch>
-                      <a:fillRect/>
-                    </a:stretch>
-                  </pic:blipFill>
-                  <pic:spPr bwMode="auto">
-                    <a:xfrm>
-                      <a:off x="0" y="0"/>
-                      <a:ext cx="4772025" cy="2838450"/>
-                    </a:xfrm>
-                    <a:prstGeom prst="rect">
-                      <a:avLst/>
-                    </a:prstGeom>
-                    <a:noFill/>
-                    <a:ln>
-                      <a:noFill/>
-                    </a:ln>
-                  </pic:spPr>
-                </pic:pic>
-              </a:graphicData>
-            </a:graphic>
-          </wp:inline>
-        </w:drawing>
-      </w:r>
-    </w:p>
-    <w:p>
-      <w:pPr>
-        <w:pStyle w:val="ListParagraph"/>
-        <w:numPr>
-          <w:ilvl w:val="1"/>
-          <w:numId w:val="2"/>
-        </w:numPr>
-        <w:spacing w:line="276" w:lineRule="auto"/>
-      </w:pPr>
-      <w:r>
-        <w:t>Click the “Add Files” or “Add Folder”. A pop-up window should appear:</w:t>
-      </w:r>
-    </w:p>
-    <w:p>
-      <w:pPr>
-        <w:pStyle w:val="ListParagraph"/>
-        <w:numPr>
-          <w:ilvl w:val="1"/>
-          <w:numId w:val="2"/>
-        </w:numPr>
-        <w:spacing w:line="276" w:lineRule="auto"/>
-      </w:pPr>
-      <w:r>
-        <w:rPr>
-          <w:noProof/>
-        </w:rPr>
-        <w:drawing>
-          <wp:inline distT="0" distB="0" distL="0" distR="0" wp14:anchorId="42D35720" wp14:editId="08804277">
-            <wp:extent cx="4610100" cy="1943100"/>
-            <wp:effectExtent l="0" t="0" r="0" b="0"/>
-            <wp:docPr id="575700105" name="Picture 4" descr="A screenshot of a computer&#10;&#10;Description automatically generated"/>
-            <wp:cNvGraphicFramePr>
-              <a:graphicFrameLocks xmlns:a="http://schemas.openxmlformats.org/drawingml/2006/main" noChangeAspect="1"/>
-            </wp:cNvGraphicFramePr>
-            <a:graphic xmlns:a="http://schemas.openxmlformats.org/drawingml/2006/main">
-              <a:graphicData uri="http://schemas.openxmlformats.org/drawingml/2006/picture">
-                <pic:pic xmlns:pic="http://schemas.openxmlformats.org/drawingml/2006/picture">
-                  <pic:nvPicPr>
-                    <pic:cNvPr id="0" name="Picture 1" descr="A screenshot of a computer&#10;&#10;Description automatically generated"/>
-                    <pic:cNvPicPr>
-                      <a:picLocks noChangeAspect="1" noChangeArrowheads="1"/>
-                    </pic:cNvPicPr>
-                  </pic:nvPicPr>
-                  <pic:blipFill>
-                    <a:blip r:embed="rId12" cstate="print">
-                      <a:extLst>
-                        <a:ext uri="{28A0092B-C50C-407E-A947-70E740481C1C}">
-                          <a14:useLocalDpi xmlns:a14="http://schemas.microsoft.com/office/drawing/2010/main" val="0"/>
-                        </a:ext>
-                      </a:extLst>
-                    </a:blip>
-                    <a:srcRect/>
-                    <a:stretch>
-                      <a:fillRect/>
-                    </a:stretch>
-                  </pic:blipFill>
-                  <pic:spPr bwMode="auto">
-                    <a:xfrm>
-                      <a:off x="0" y="0"/>
-                      <a:ext cx="4610100" cy="1943100"/>
-                    </a:xfrm>
-                    <a:prstGeom prst="rect">
-                      <a:avLst/>
-                    </a:prstGeom>
-                    <a:noFill/>
-                    <a:ln>
-                      <a:noFill/>
-                    </a:ln>
-                  </pic:spPr>
-                </pic:pic>
-              </a:graphicData>
-            </a:graphic>
-          </wp:inline>
-        </w:drawing>
-      </w:r>
-    </w:p>
-    <w:p>
-      <w:pPr>
-        <w:pStyle w:val="ListParagraph"/>
-        <w:numPr>
-          <w:ilvl w:val="1"/>
-          <w:numId w:val="2"/>
-        </w:numPr>
-        <w:spacing w:line="276" w:lineRule="auto"/>
-      </w:pPr>
-      <w:r>
-        <w:lastRenderedPageBreak/>
-        <w:t>Select the files or folder full of files that you would like to load in.</w:t>
-      </w:r>
-    </w:p>
-    <w:p>
-      <w:pPr>
-        <w:pStyle w:val="ListParagraph"/>
-        <w:numPr>
-          <w:ilvl w:val="1"/>
-          <w:numId w:val="2"/>
-        </w:numPr>
-        <w:spacing w:line="276" w:lineRule="auto"/>
-      </w:pPr>
-      <w:r>
-        <w:t>Several errors can occur that prevent loading files</w:t>
-      </w:r>
-    </w:p>
-    <w:p>
-      <w:pPr>
-        <w:pStyle w:val="ListParagraph"/>
-        <w:numPr>
-          <w:ilvl w:val="2"/>
-          <w:numId w:val="2"/>
-        </w:numPr>
-        <w:spacing w:line="276" w:lineRule="auto"/>
-      </w:pPr>
-      <w:r>
-        <w:t>F</w:t>
-      </w:r>
-      <w:r>
-        <w:t xml:space="preserve">iles must follow the correct naming convention </w:t>
-      </w:r>
-    </w:p>
-    <w:p>
-      <w:pPr>
-        <w:pStyle w:val="ListParagraph"/>
-        <w:numPr>
-          <w:ilvl w:val="3"/>
-          <w:numId w:val="2"/>
-        </w:numPr>
-        <w:spacing w:line="276" w:lineRule="auto"/>
-      </w:pPr>
-      <w:r>
-        <w:t>They must end in _Pos.xls, _Neg.xls, or _Hdr.xls.</w:t>
-      </w:r>
-    </w:p>
-    <w:p>
-      <w:pPr>
-        <w:pStyle w:val="ListParagraph"/>
-        <w:numPr>
-          <w:ilvl w:val="3"/>
-          <w:numId w:val="2"/>
-        </w:numPr>
-        <w:spacing w:line="276" w:lineRule="auto"/>
-      </w:pPr>
-      <w:r>
-        <w:t>Each file must have a _Pos, _Neg, and a _</w:t>
-      </w:r>
-      <w:proofErr w:type="spellStart"/>
-      <w:r>
-        <w:t>Hdr</w:t>
-      </w:r>
-      <w:proofErr w:type="spellEnd"/>
-      <w:r>
-        <w:t xml:space="preserve"> file associated with it for AIMS to load it in.</w:t>
-      </w:r>
-    </w:p>
-    <w:p>
-      <w:pPr>
-        <w:pStyle w:val="ListParagraph"/>
-        <w:numPr>
-          <w:ilvl w:val="4"/>
-          <w:numId w:val="2"/>
-        </w:numPr>
-        <w:spacing w:line="276" w:lineRule="auto"/>
-      </w:pPr>
-      <w:r>
-        <w:t xml:space="preserve">E.g. file1_Pos.xls, file1_Neg.xls, </w:t>
-      </w:r>
-      <w:r>
-        <w:rPr>
-          <w:i/>
-          <w:iCs/>
-        </w:rPr>
-        <w:t xml:space="preserve">and </w:t>
-      </w:r>
-      <w:r>
-        <w:t>file1_Hdr.xls</w:t>
-      </w:r>
-    </w:p>
-    <w:p>
-      <w:pPr>
-        <w:pStyle w:val="ListParagraph"/>
-        <w:numPr>
-          <w:ilvl w:val="4"/>
-          <w:numId w:val="2"/>
-        </w:numPr>
-        <w:spacing w:line="276" w:lineRule="auto"/>
-      </w:pPr>
-      <w:r>
-        <w:t>The _Pos and _Neg files contain the positive and negative spectra, respectively, and the _</w:t>
-      </w:r>
-      <w:proofErr w:type="spellStart"/>
-      <w:r>
-        <w:t>Hdr</w:t>
-      </w:r>
-      <w:proofErr w:type="spellEnd"/>
-      <w:r>
-        <w:t xml:space="preserve"> file contains metadata.</w:t>
-      </w:r>
-    </w:p>
-    <w:p>
-      <w:pPr>
-        <w:pStyle w:val="ListParagraph"/>
-        <w:numPr>
-          <w:ilvl w:val="2"/>
-          <w:numId w:val="2"/>
-        </w:numPr>
-        <w:spacing w:line="276" w:lineRule="auto"/>
-      </w:pPr>
-      <w:r>
-        <w:t>Files must be of the correct format as well</w:t>
-      </w:r>
-    </w:p>
-    <w:p>
-      <w:pPr>
-        <w:pStyle w:val="ListParagraph"/>
-        <w:numPr>
-          <w:ilvl w:val="3"/>
-          <w:numId w:val="2"/>
-        </w:numPr>
-        <w:spacing w:line="276" w:lineRule="auto"/>
-      </w:pPr>
-      <w:r>
-        <w:t>AIMS can only load tab-delimited text files that are saved with a .</w:t>
-      </w:r>
-      <w:proofErr w:type="spellStart"/>
-      <w:r>
-        <w:t>xls</w:t>
-      </w:r>
-      <w:proofErr w:type="spellEnd"/>
-      <w:r>
-        <w:t xml:space="preserve"> extension. They must also have a specific header format.</w:t>
-      </w:r>
-    </w:p>
-    <w:p>
-      <w:pPr>
-        <w:pStyle w:val="ListParagraph"/>
-        <w:numPr>
-          <w:ilvl w:val="3"/>
-          <w:numId w:val="2"/>
-        </w:numPr>
-        <w:spacing w:line="276" w:lineRule="auto"/>
-      </w:pPr>
-      <w:r>
-        <w:t>If issues with file format are encountered, I would suggest comparing the affected files to known good files that can be loaded into AIMS</w:t>
-      </w:r>
-    </w:p>
-    <w:p>
-      <w:pPr>
-        <w:pStyle w:val="ListParagraph"/>
-        <w:numPr>
-          <w:ilvl w:val="1"/>
-          <w:numId w:val="2"/>
-        </w:numPr>
-        <w:spacing w:line="276" w:lineRule="auto"/>
-      </w:pPr>
-      <w:r>
-        <w:t>If files are loaded successfully, they will appear in the sample window and their spectra can be viewed</w:t>
-      </w:r>
-    </w:p>
-    <w:p>
-      <w:pPr>
-        <w:pStyle w:val="ListParagraph"/>
-        <w:numPr>
-          <w:ilvl w:val="1"/>
-          <w:numId w:val="2"/>
-        </w:numPr>
-        <w:spacing w:line="276" w:lineRule="auto"/>
-      </w:pPr>
-      <w:r>
-        <w:rPr>
-          <w:noProof/>
-        </w:rPr>
-        <w:drawing>
-          <wp:inline distT="0" distB="0" distL="0" distR="0" wp14:anchorId="135E8191" wp14:editId="2A2AEB9D">
-            <wp:extent cx="5123595" cy="2828925"/>
-            <wp:effectExtent l="0" t="0" r="1270" b="0"/>
-            <wp:docPr id="902220407" name="Picture 1" descr="A screenshot of a computer&#10;&#10;Description automatically generated"/>
-            <wp:cNvGraphicFramePr>
-              <a:graphicFrameLocks xmlns:a="http://schemas.openxmlformats.org/drawingml/2006/main" noChangeAspect="1"/>
-            </wp:cNvGraphicFramePr>
-            <a:graphic xmlns:a="http://schemas.openxmlformats.org/drawingml/2006/main">
-              <a:graphicData uri="http://schemas.openxmlformats.org/drawingml/2006/picture">
-                <pic:pic xmlns:pic="http://schemas.openxmlformats.org/drawingml/2006/picture">
-                  <pic:nvPicPr>
-                    <pic:cNvPr id="902220407" name="Picture 1" descr="A screenshot of a computer&#10;&#10;Description automatically generated"/>
+                    <pic:cNvPr id="1811090341" name=""/>
                     <pic:cNvPicPr/>
                   </pic:nvPicPr>
                   <pic:blipFill>
@@ -855,7 +486,7 @@
                   <pic:spPr>
                     <a:xfrm>
                       <a:off x="0" y="0"/>
-                      <a:ext cx="5125623" cy="2830045"/>
+                      <a:ext cx="4766655" cy="2848789"/>
                     </a:xfrm>
                     <a:prstGeom prst="rect">
                       <a:avLst/>
@@ -872,30 +503,12 @@
       <w:pPr>
         <w:pStyle w:val="ListParagraph"/>
         <w:numPr>
-          <w:ilvl w:val="0"/>
-          <w:numId w:val="2"/>
-        </w:numPr>
-        <w:spacing w:line="276" w:lineRule="auto"/>
-      </w:pPr>
-      <w:r>
-        <w:rPr>
-          <w:b/>
-          <w:bCs/>
-        </w:rPr>
-        <w:t>Preprocessing</w:t>
-      </w:r>
-    </w:p>
-    <w:p>
-      <w:pPr>
-        <w:pStyle w:val="ListParagraph"/>
-        <w:numPr>
           <w:ilvl w:val="1"/>
-          <w:numId w:val="2"/>
-        </w:numPr>
-        <w:spacing w:line="276" w:lineRule="auto"/>
-      </w:pPr>
-      <w:r>
-        <w:t>Smoothing and baseline removal can be performed in the preprocessing tab</w:t>
+          <w:numId w:val="1"/>
+        </w:numPr>
+      </w:pPr>
+      <w:r>
+        <w:t>Click the “Add Files” or “Add Folder”. A pop-up window should appear:</w:t>
       </w:r>
     </w:p>
     <w:p>
@@ -903,20 +516,18 @@
         <w:pStyle w:val="ListParagraph"/>
         <w:numPr>
           <w:ilvl w:val="1"/>
-          <w:numId w:val="2"/>
-        </w:numPr>
-        <w:spacing w:line="276" w:lineRule="auto"/>
+          <w:numId w:val="1"/>
+        </w:numPr>
       </w:pPr>
       <w:r>
         <w:rPr>
           <w:noProof/>
         </w:rPr>
-        <w:lastRenderedPageBreak/>
         <w:drawing>
-          <wp:inline distT="0" distB="0" distL="0" distR="0" wp14:anchorId="263B8F02" wp14:editId="744418CB">
-            <wp:extent cx="5457825" cy="6062501"/>
+          <wp:inline distT="0" distB="0" distL="0" distR="0" wp14:anchorId="41914351" wp14:editId="60F424A4">
+            <wp:extent cx="4613757" cy="1943100"/>
             <wp:effectExtent l="0" t="0" r="0" b="0"/>
-            <wp:docPr id="1015399590" name="Picture 1" descr="A screenshot of a computer screen&#10;&#10;Description automatically generated"/>
+            <wp:docPr id="3898373" name="Picture 1" descr="A screenshot of a computer&#10;&#10;Description automatically generated"/>
             <wp:cNvGraphicFramePr>
               <a:graphicFrameLocks xmlns:a="http://schemas.openxmlformats.org/drawingml/2006/main" noChangeAspect="1"/>
             </wp:cNvGraphicFramePr>
@@ -924,7 +535,7 @@
               <a:graphicData uri="http://schemas.openxmlformats.org/drawingml/2006/picture">
                 <pic:pic xmlns:pic="http://schemas.openxmlformats.org/drawingml/2006/picture">
                   <pic:nvPicPr>
-                    <pic:cNvPr id="1015399590" name="Picture 1" descr="A screenshot of a computer screen&#10;&#10;Description automatically generated"/>
+                    <pic:cNvPr id="3898373" name="Picture 1" descr="A screenshot of a computer&#10;&#10;Description automatically generated"/>
                     <pic:cNvPicPr/>
                   </pic:nvPicPr>
                   <pic:blipFill>
@@ -936,7 +547,7 @@
                   <pic:spPr>
                     <a:xfrm>
                       <a:off x="0" y="0"/>
-                      <a:ext cx="5462538" cy="6067736"/>
+                      <a:ext cx="4641499" cy="1954784"/>
                     </a:xfrm>
                     <a:prstGeom prst="rect">
                       <a:avLst/>
@@ -954,12 +565,125 @@
         <w:pStyle w:val="ListParagraph"/>
         <w:numPr>
           <w:ilvl w:val="1"/>
-          <w:numId w:val="2"/>
-        </w:numPr>
-        <w:spacing w:line="276" w:lineRule="auto"/>
-      </w:pPr>
-      <w:r>
-        <w:t>Simply press the “Apply” button to pre-process the data with the shown parameters</w:t>
+          <w:numId w:val="1"/>
+        </w:numPr>
+      </w:pPr>
+      <w:r>
+        <w:lastRenderedPageBreak/>
+        <w:t>Select the files or folder full of files that you would like to load in.</w:t>
+      </w:r>
+    </w:p>
+    <w:p>
+      <w:pPr>
+        <w:pStyle w:val="ListParagraph"/>
+        <w:numPr>
+          <w:ilvl w:val="2"/>
+          <w:numId w:val="1"/>
+        </w:numPr>
+      </w:pPr>
+      <w:r>
+        <w:t>Note: files must follow the correct naming convention. They must end in _Pos.xls, _Neg.xls, or _Hdr.xls.</w:t>
+      </w:r>
+    </w:p>
+    <w:p>
+      <w:pPr>
+        <w:pStyle w:val="ListParagraph"/>
+        <w:numPr>
+          <w:ilvl w:val="3"/>
+          <w:numId w:val="1"/>
+        </w:numPr>
+      </w:pPr>
+      <w:r>
+        <w:t>Each file must have a _Pos, _Neg, and a _</w:t>
+      </w:r>
+      <w:proofErr w:type="spellStart"/>
+      <w:r>
+        <w:t>Hdr</w:t>
+      </w:r>
+      <w:proofErr w:type="spellEnd"/>
+      <w:r>
+        <w:t xml:space="preserve"> file associated with it for AIMS to load it in.</w:t>
+      </w:r>
+    </w:p>
+    <w:p>
+      <w:pPr>
+        <w:pStyle w:val="ListParagraph"/>
+        <w:numPr>
+          <w:ilvl w:val="4"/>
+          <w:numId w:val="1"/>
+        </w:numPr>
+      </w:pPr>
+      <w:r>
+        <w:t xml:space="preserve">E.g. file1_Pos.xls, file1_Neg.xls, </w:t>
+      </w:r>
+      <w:r>
+        <w:rPr>
+          <w:i/>
+          <w:iCs/>
+        </w:rPr>
+        <w:t>and</w:t>
+      </w:r>
+      <w:r>
+        <w:rPr>
+          <w:i/>
+          <w:iCs/>
+        </w:rPr>
+        <w:t xml:space="preserve"> </w:t>
+      </w:r>
+      <w:r>
+        <w:t>file1_Hdr.xls</w:t>
+      </w:r>
+    </w:p>
+    <w:p>
+      <w:pPr>
+        <w:pStyle w:val="ListParagraph"/>
+        <w:numPr>
+          <w:ilvl w:val="4"/>
+          <w:numId w:val="1"/>
+        </w:numPr>
+      </w:pPr>
+      <w:r>
+        <w:t>The _Pos and _Neg files contain the positive and negative spectra, respectively, and the _</w:t>
+      </w:r>
+      <w:proofErr w:type="spellStart"/>
+      <w:r>
+        <w:t>Hdr</w:t>
+      </w:r>
+      <w:proofErr w:type="spellEnd"/>
+      <w:r>
+        <w:t xml:space="preserve"> file contains metadata.</w:t>
+      </w:r>
+    </w:p>
+    <w:p>
+      <w:pPr>
+        <w:pStyle w:val="ListParagraph"/>
+        <w:numPr>
+          <w:ilvl w:val="2"/>
+          <w:numId w:val="1"/>
+        </w:numPr>
+      </w:pPr>
+      <w:r>
+        <w:t xml:space="preserve"> </w:t>
+      </w:r>
+    </w:p>
+    <w:p>
+      <w:pPr>
+        <w:pStyle w:val="ListParagraph"/>
+        <w:numPr>
+          <w:ilvl w:val="0"/>
+          <w:numId w:val="1"/>
+        </w:numPr>
+        <w:rPr>
+          <w:b/>
+          <w:bCs/>
+        </w:rPr>
+      </w:pPr>
+      <w:r>
+        <w:rPr>
+          <w:b/>
+          <w:bCs/>
+        </w:rPr>
+        <w:t>Analyzing Data</w:t>
       </w:r>
     </w:p>
     <w:p>
@@ -967,12 +691,148 @@
         <w:pStyle w:val="ListParagraph"/>
         <w:numPr>
           <w:ilvl w:val="1"/>
-          <w:numId w:val="2"/>
-        </w:numPr>
-        <w:spacing w:line="276" w:lineRule="auto"/>
-      </w:pPr>
-      <w:r>
-        <w:t>For most purposes, the default parameters for smoothing and baseline removal work well</w:t>
+          <w:numId w:val="1"/>
+        </w:numPr>
+      </w:pPr>
+      <w:r>
+        <w:rPr>
+          <w:noProof/>
+        </w:rPr>
+        <w:drawing>
+          <wp:anchor distT="0" distB="0" distL="114300" distR="114300" simplePos="0" relativeHeight="251660287" behindDoc="0" locked="0" layoutInCell="1" allowOverlap="1" wp14:anchorId="6685E983" wp14:editId="7B0E8C78">
+            <wp:simplePos x="0" y="0"/>
+            <wp:positionH relativeFrom="margin">
+              <wp:posOffset>885825</wp:posOffset>
+            </wp:positionH>
+            <wp:positionV relativeFrom="margin">
+              <wp:posOffset>2305050</wp:posOffset>
+            </wp:positionV>
+            <wp:extent cx="5943600" cy="2305050"/>
+            <wp:effectExtent l="0" t="0" r="0" b="0"/>
+            <wp:wrapSquare wrapText="bothSides"/>
+            <wp:docPr id="609530415" name="Picture 1" descr="A screenshot of a computer&#10;&#10;Description automatically generated"/>
+            <wp:cNvGraphicFramePr>
+              <a:graphicFrameLocks xmlns:a="http://schemas.openxmlformats.org/drawingml/2006/main" noChangeAspect="1"/>
+            </wp:cNvGraphicFramePr>
+            <a:graphic xmlns:a="http://schemas.openxmlformats.org/drawingml/2006/main">
+              <a:graphicData uri="http://schemas.openxmlformats.org/drawingml/2006/picture">
+                <pic:pic xmlns:pic="http://schemas.openxmlformats.org/drawingml/2006/picture">
+                  <pic:nvPicPr>
+                    <pic:cNvPr id="609530415" name="Picture 1" descr="A screenshot of a computer&#10;&#10;Description automatically generated"/>
+                    <pic:cNvPicPr/>
+                  </pic:nvPicPr>
+                  <pic:blipFill>
+                    <a:blip r:embed="rId15">
+                      <a:extLst>
+                        <a:ext uri="{28A0092B-C50C-407E-A947-70E740481C1C}">
+                          <a14:useLocalDpi xmlns:a14="http://schemas.microsoft.com/office/drawing/2010/main" val="0"/>
+                        </a:ext>
+                      </a:extLst>
+                    </a:blip>
+                    <a:stretch>
+                      <a:fillRect/>
+                    </a:stretch>
+                  </pic:blipFill>
+                  <pic:spPr>
+                    <a:xfrm>
+                      <a:off x="0" y="0"/>
+                      <a:ext cx="5943600" cy="2305050"/>
+                    </a:xfrm>
+                    <a:prstGeom prst="rect">
+                      <a:avLst/>
+                    </a:prstGeom>
+                  </pic:spPr>
+                </pic:pic>
+              </a:graphicData>
+            </a:graphic>
+          </wp:anchor>
+        </w:drawing>
+      </w:r>
+      <w:r>
+        <w:t xml:space="preserve">Before data can be analyzed using the tools in AIMS, they must be labelled </w:t>
+      </w:r>
+    </w:p>
+    <w:p>
+      <w:pPr>
+        <w:pStyle w:val="ListParagraph"/>
+        <w:numPr>
+          <w:ilvl w:val="1"/>
+          <w:numId w:val="1"/>
+        </w:numPr>
+      </w:pPr>
+      <w:r>
+        <w:rPr>
+          <w:noProof/>
+        </w:rPr>
+        <mc:AlternateContent>
+          <mc:Choice Requires="wps">
+            <w:drawing>
+              <wp:anchor distT="0" distB="0" distL="114300" distR="114300" simplePos="0" relativeHeight="251662336" behindDoc="0" locked="0" layoutInCell="1" allowOverlap="1" wp14:anchorId="60E21A1D" wp14:editId="4D1AE748">
+                <wp:simplePos x="0" y="0"/>
+                <wp:positionH relativeFrom="column">
+                  <wp:posOffset>5362575</wp:posOffset>
+                </wp:positionH>
+                <wp:positionV relativeFrom="paragraph">
+                  <wp:posOffset>507365</wp:posOffset>
+                </wp:positionV>
+                <wp:extent cx="1362075" cy="742950"/>
+                <wp:effectExtent l="19050" t="19050" r="28575" b="19050"/>
+                <wp:wrapNone/>
+                <wp:docPr id="1673963536" name="Rectangle 1"/>
+                <wp:cNvGraphicFramePr/>
+                <a:graphic xmlns:a="http://schemas.openxmlformats.org/drawingml/2006/main">
+                  <a:graphicData uri="http://schemas.microsoft.com/office/word/2010/wordprocessingShape">
+                    <wps:wsp>
+                      <wps:cNvSpPr/>
+                      <wps:spPr>
+                        <a:xfrm>
+                          <a:off x="0" y="0"/>
+                          <a:ext cx="1362075" cy="742950"/>
+                        </a:xfrm>
+                        <a:prstGeom prst="rect">
+                          <a:avLst/>
+                        </a:prstGeom>
+                        <a:noFill/>
+                        <a:ln w="28575">
+                          <a:solidFill>
+                            <a:srgbClr val="FF0000"/>
+                          </a:solidFill>
+                        </a:ln>
+                      </wps:spPr>
+                      <wps:style>
+                        <a:lnRef idx="2">
+                          <a:schemeClr val="accent1">
+                            <a:shade val="15000"/>
+                          </a:schemeClr>
+                        </a:lnRef>
+                        <a:fillRef idx="1">
+                          <a:schemeClr val="accent1"/>
+                        </a:fillRef>
+                        <a:effectRef idx="0">
+                          <a:schemeClr val="accent1"/>
+                        </a:effectRef>
+                        <a:fontRef idx="minor">
+                          <a:schemeClr val="lt1"/>
+                        </a:fontRef>
+                      </wps:style>
+                      <wps:bodyPr rot="0" spcFirstLastPara="0" vertOverflow="overflow" horzOverflow="overflow" vert="horz" wrap="square" lIns="91440" tIns="45720" rIns="91440" bIns="45720" numCol="1" spcCol="0" rtlCol="0" fromWordArt="0" anchor="ctr" anchorCtr="0" forceAA="0" compatLnSpc="1">
+                        <a:prstTxWarp prst="textNoShape">
+                          <a:avLst/>
+                        </a:prstTxWarp>
+                        <a:noAutofit/>
+                      </wps:bodyPr>
+                    </wps:wsp>
+                  </a:graphicData>
+                </a:graphic>
+              </wp:anchor>
+            </w:drawing>
+          </mc:Choice>
+          <mc:Fallback>
+            <w:pict>
+              <v:rect w14:anchorId="1CBDDCDA" id="Rectangle 1" o:spid="_x0000_s1026" style="position:absolute;margin-left:422.25pt;margin-top:39.95pt;width:107.25pt;height:58.5pt;z-index:251662336;visibility:visible;mso-wrap-style:square;mso-wrap-distance-left:9pt;mso-wrap-distance-top:0;mso-wrap-distance-right:9pt;mso-wrap-distance-bottom:0;mso-position-horizontal:absolute;mso-position-horizontal-relative:text;mso-position-vertical:absolute;mso-position-vertical-relative:text;v-text-anchor:middle" o:gfxdata="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" filled="f" strokecolor="red" strokeweight="2.25pt"/>
+            </w:pict>
+          </mc:Fallback>
+        </mc:AlternateContent>
       </w:r>
     </w:p>
     <w:p>
@@ -980,36 +840,166 @@
         <w:pStyle w:val="ListParagraph"/>
         <w:numPr>
           <w:ilvl w:val="2"/>
-          <w:numId w:val="2"/>
-        </w:numPr>
-        <w:spacing w:line="276" w:lineRule="auto"/>
-      </w:pPr>
-      <w:r>
-        <w:t xml:space="preserve">It is recommended to learn about </w:t>
-      </w:r>
-      <w:proofErr w:type="spellStart"/>
-      <w:r>
-        <w:t>Savitzky</w:t>
-      </w:r>
-      <w:proofErr w:type="spellEnd"/>
-      <w:r>
-        <w:t>-Golay filtering and ALS baseline removal before altering these parameters</w:t>
-      </w:r>
-    </w:p>
-    <w:p>
-      <w:pPr>
-        <w:pStyle w:val="ListParagraph"/>
-        <w:numPr>
-          <w:ilvl w:val="2"/>
-          <w:numId w:val="2"/>
-        </w:numPr>
-        <w:spacing w:line="276" w:lineRule="auto"/>
-      </w:pPr>
-      <w:r>
-        <w:t>Using inappropriate values for these parameters may give strange or unhelpful results</w:t>
-      </w:r>
-    </w:p>
-    <w:p/>
+          <w:numId w:val="1"/>
+        </w:numPr>
+      </w:pPr>
+      <w:r>
+        <w:t>The “Add Category” button can be used to add an additional column to the table for labelling your data</w:t>
+      </w:r>
+    </w:p>
+    <w:p>
+      <w:pPr>
+        <w:pStyle w:val="ListParagraph"/>
+        <w:numPr>
+          <w:ilvl w:val="1"/>
+          <w:numId w:val="1"/>
+        </w:numPr>
+      </w:pPr>
+      <w:r>
+        <w:rPr>
+          <w:noProof/>
+        </w:rPr>
+        <mc:AlternateContent>
+          <mc:Choice Requires="wps">
+            <w:drawing>
+              <wp:anchor distT="0" distB="0" distL="114300" distR="114300" simplePos="0" relativeHeight="251665408" behindDoc="0" locked="0" layoutInCell="1" allowOverlap="1" wp14:anchorId="4CEE841C" wp14:editId="155231E0">
+                <wp:simplePos x="0" y="0"/>
+                <wp:positionH relativeFrom="column">
+                  <wp:posOffset>2514600</wp:posOffset>
+                </wp:positionH>
+                <wp:positionV relativeFrom="paragraph">
+                  <wp:posOffset>1638935</wp:posOffset>
+                </wp:positionV>
+                <wp:extent cx="1362075" cy="742950"/>
+                <wp:effectExtent l="19050" t="19050" r="28575" b="19050"/>
+                <wp:wrapNone/>
+                <wp:docPr id="1774668709" name="Rectangle 1"/>
+                <wp:cNvGraphicFramePr/>
+                <a:graphic xmlns:a="http://schemas.openxmlformats.org/drawingml/2006/main">
+                  <a:graphicData uri="http://schemas.microsoft.com/office/word/2010/wordprocessingShape">
+                    <wps:wsp>
+                      <wps:cNvSpPr/>
+                      <wps:spPr>
+                        <a:xfrm>
+                          <a:off x="0" y="0"/>
+                          <a:ext cx="1362075" cy="742950"/>
+                        </a:xfrm>
+                        <a:prstGeom prst="rect">
+                          <a:avLst/>
+                        </a:prstGeom>
+                        <a:noFill/>
+                        <a:ln w="28575">
+                          <a:solidFill>
+                            <a:srgbClr val="FF0000"/>
+                          </a:solidFill>
+                        </a:ln>
+                      </wps:spPr>
+                      <wps:style>
+                        <a:lnRef idx="2">
+                          <a:schemeClr val="accent1">
+                            <a:shade val="15000"/>
+                          </a:schemeClr>
+                        </a:lnRef>
+                        <a:fillRef idx="1">
+                          <a:schemeClr val="accent1"/>
+                        </a:fillRef>
+                        <a:effectRef idx="0">
+                          <a:schemeClr val="accent1"/>
+                        </a:effectRef>
+                        <a:fontRef idx="minor">
+                          <a:schemeClr val="lt1"/>
+                        </a:fontRef>
+                      </wps:style>
+                      <wps:bodyPr rot="0" spcFirstLastPara="0" vertOverflow="overflow" horzOverflow="overflow" vert="horz" wrap="square" lIns="91440" tIns="45720" rIns="91440" bIns="45720" numCol="1" spcCol="0" rtlCol="0" fromWordArt="0" anchor="ctr" anchorCtr="0" forceAA="0" compatLnSpc="1">
+                        <a:prstTxWarp prst="textNoShape">
+                          <a:avLst/>
+                        </a:prstTxWarp>
+                        <a:noAutofit/>
+                      </wps:bodyPr>
+                    </wps:wsp>
+                  </a:graphicData>
+                </a:graphic>
+              </wp:anchor>
+            </w:drawing>
+          </mc:Choice>
+          <mc:Fallback>
+            <w:pict>
+              <v:rect w14:anchorId="77624800" id="Rectangle 1" o:spid="_x0000_s1026" style="position:absolute;margin-left:198pt;margin-top:129.05pt;width:107.25pt;height:58.5pt;z-index:251665408;visibility:visible;mso-wrap-style:square;mso-wrap-distance-left:9pt;mso-wrap-distance-top:0;mso-wrap-distance-right:9pt;mso-wrap-distance-bottom:0;mso-position-horizontal:absolute;mso-position-horizontal-relative:text;mso-position-vertical:absolute;mso-position-vertical-relative:text;v-text-anchor:middle" o:gfxdata="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" filled="f" strokecolor="red" strokeweight="2.25pt"/>
+            </w:pict>
+          </mc:Fallback>
+        </mc:AlternateContent>
+      </w:r>
+      <w:r>
+        <w:rPr>
+          <w:noProof/>
+        </w:rPr>
+        <w:drawing>
+          <wp:anchor distT="0" distB="0" distL="114300" distR="114300" simplePos="0" relativeHeight="251663360" behindDoc="0" locked="0" layoutInCell="1" allowOverlap="1" wp14:anchorId="41AEFFA6" wp14:editId="494591BE">
+            <wp:simplePos x="0" y="0"/>
+            <wp:positionH relativeFrom="margin">
+              <wp:posOffset>1695450</wp:posOffset>
+            </wp:positionH>
+            <wp:positionV relativeFrom="margin">
+              <wp:posOffset>5686425</wp:posOffset>
+            </wp:positionV>
+            <wp:extent cx="3800475" cy="2133600"/>
+            <wp:effectExtent l="0" t="0" r="9525" b="0"/>
+            <wp:wrapSquare wrapText="bothSides"/>
+            <wp:docPr id="1293955214" name="Picture 1" descr="A screenshot of a computer&#10;&#10;Description automatically generated"/>
+            <wp:cNvGraphicFramePr>
+              <a:graphicFrameLocks xmlns:a="http://schemas.openxmlformats.org/drawingml/2006/main" noChangeAspect="1"/>
+            </wp:cNvGraphicFramePr>
+            <a:graphic xmlns:a="http://schemas.openxmlformats.org/drawingml/2006/main">
+              <a:graphicData uri="http://schemas.openxmlformats.org/drawingml/2006/picture">
+                <pic:pic xmlns:pic="http://schemas.openxmlformats.org/drawingml/2006/picture">
+                  <pic:nvPicPr>
+                    <pic:cNvPr id="1293955214" name="Picture 1" descr="A screenshot of a computer&#10;&#10;Description automatically generated"/>
+                    <pic:cNvPicPr/>
+                  </pic:nvPicPr>
+                  <pic:blipFill rotWithShape="1">
+                    <a:blip r:embed="rId16">
+                      <a:extLst>
+                        <a:ext uri="{28A0092B-C50C-407E-A947-70E740481C1C}">
+                          <a14:useLocalDpi xmlns:a14="http://schemas.microsoft.com/office/drawing/2010/main" val="0"/>
+                        </a:ext>
+                      </a:extLst>
+                    </a:blip>
+                    <a:srcRect l="32278" t="17053" r="55363" b="58282"/>
+                    <a:stretch/>
+                  </pic:blipFill>
+                  <pic:spPr bwMode="auto">
+                    <a:xfrm>
+                      <a:off x="0" y="0"/>
+                      <a:ext cx="3800475" cy="2133600"/>
+                    </a:xfrm>
+                    <a:prstGeom prst="rect">
+                      <a:avLst/>
+                    </a:prstGeom>
+                    <a:ln>
+                      <a:noFill/>
+                    </a:ln>
+                    <a:extLst>
+                      <a:ext uri="{53640926-AAD7-44D8-BBD7-CCE9431645EC}">
+                        <a14:shadowObscured xmlns:a14="http://schemas.microsoft.com/office/drawing/2010/main"/>
+                      </a:ext>
+                    </a:extLst>
+                  </pic:spPr>
+                </pic:pic>
+              </a:graphicData>
+            </a:graphic>
+            <wp14:sizeRelH relativeFrom="margin">
+              <wp14:pctWidth>0</wp14:pctWidth>
+            </wp14:sizeRelH>
+            <wp14:sizeRelV relativeFrom="margin">
+              <wp14:pctHeight>0</wp14:pctHeight>
+            </wp14:sizeRelV>
+          </wp:anchor>
+        </w:drawing>
+      </w:r>
+      <w:r>
+        <w:t>Once a new category has been added, new classifications can be created using the dropdown arrow</w:t>
+      </w:r>
+    </w:p>
     <w:sectPr>
       <w:pgSz w:w="12240" w:h="15840"/>
       <w:pgMar w:top="1440" w:right="1440" w:bottom="1440" w:left="1440" w:header="720" w:footer="720" w:gutter="0"/>
@@ -1025,7 +1015,7 @@
   <w:abstractNum w:abstractNumId="0" w15:restartNumberingAfterBreak="0">
     <w:nsid w:val="1EED1BAF"/>
     <w:multiLevelType w:val="hybridMultilevel"/>
-    <w:tmpl w:val="8604C532"/>
+    <w:tmpl w:val="5CEC23BC"/>
     <w:lvl w:ilvl="0" w:tplc="04090001">
       <w:start w:val="1"/>
       <w:numFmt w:val="bullet"/>
@@ -1137,18 +1127,6 @@
   </w:abstractNum>
   <w:num w:numId="1" w16cid:durableId="1132284559">
     <w:abstractNumId w:val="0"/>
-  </w:num>
-  <w:num w:numId="2" w16cid:durableId="1970668745">
-    <w:abstractNumId w:val="0"/>
-    <w:lvlOverride w:ilvl="0"/>
-    <w:lvlOverride w:ilvl="1"/>
-    <w:lvlOverride w:ilvl="2"/>
-    <w:lvlOverride w:ilvl="3"/>
-    <w:lvlOverride w:ilvl="4"/>
-    <w:lvlOverride w:ilvl="5"/>
-    <w:lvlOverride w:ilvl="6"/>
-    <w:lvlOverride w:ilvl="7"/>
-    <w:lvlOverride w:ilvl="8"/>
   </w:num>
 </w:numbering>
 </file>
@@ -2096,6 +2074,35 @@
 </w:styles>
 </file>
 
+<file path=word/ink/ink1.xml><?xml version="1.0" encoding="utf-8"?>
+<inkml:ink xmlns:inkml="http://www.w3.org/2003/InkML">
+  <inkml:definitions>
+    <inkml:context xml:id="ctx0">
+      <inkml:inkSource xml:id="inkSrc0">
+        <inkml:traceFormat>
+          <inkml:channel name="X" type="integer" min="-2.14748E9" max="2.14748E9" units="cm"/>
+          <inkml:channel name="Y" type="integer" min="-2.14748E9" max="2.14748E9" units="cm"/>
+          <inkml:channel name="F" type="integer" max="32767" units="dev"/>
+        </inkml:traceFormat>
+        <inkml:channelProperties>
+          <inkml:channelProperty channel="X" name="resolution" value="1000" units="1/cm"/>
+          <inkml:channelProperty channel="Y" name="resolution" value="1000" units="1/cm"/>
+          <inkml:channelProperty channel="F" name="resolution" value="0" units="1/dev"/>
+        </inkml:channelProperties>
+      </inkml:inkSource>
+      <inkml:timestamp xml:id="ts0" timeString="2024-05-18T00:01:44.970"/>
+    </inkml:context>
+    <inkml:brush xml:id="br0">
+      <inkml:brushProperty name="width" value="0.035" units="cm"/>
+      <inkml:brushProperty name="height" value="0.035" units="cm"/>
+      <inkml:brushProperty name="color" value="#E71224"/>
+    </inkml:brush>
+  </inkml:definitions>
+  <inkml:trace contextRef="#ctx0" brushRef="#br0">0 1271 24575,'19'0'0,"1"-2"0,-1 0 0,0-1 0,0 0 0,0-2 0,21-8 0,7-6 0,47-27 0,-73 34 0,37-13 0,19-11 0,-23 4 0,-21 12 0,38-28 0,42-31 0,15-12 0,-114 81 0,1 1 0,0 1 0,0 0 0,1 1 0,27-9 0,10-5 0,198-71 0,-9-15 0,-207 94 0,-2-3 0,0 0 0,-1-2 0,52-39 0,98-61 0,-64 45 0,1-10-1365,-99 69-5461</inkml:trace>
+  <inkml:trace contextRef="#ctx0" brushRef="#br0" timeOffset="2113.69">1905 55 24575,'0'-2'0,"1"0"0,-1 0 0,1 0 0,0 0 0,0 0 0,-1 0 0,1 0 0,0 0 0,1 0 0,-1 1 0,0-1 0,0 0 0,1 1 0,-1-1 0,1 1 0,0-1 0,-1 1 0,1 0 0,0 0 0,0 0 0,0 0 0,0 0 0,0 0 0,0 0 0,0 0 0,3 0 0,58-11 0,122 11 0,-99 2 0,-83-1 0,1 0 0,-1 1 0,1-1 0,-1 1 0,1 0 0,-1 0 0,0 0 0,1 0 0,-1 0 0,0 1 0,0 0 0,0-1 0,0 1 0,0 0 0,0 1 0,0-1 0,-1 0 0,1 1 0,-1-1 0,0 1 0,0 0 0,0 0 0,0 0 0,0 0 0,-1 0 0,1 0 0,-1 1 0,0-1 0,0 0 0,0 1 0,0-1 0,0 1 0,-1-1 0,0 7 0,1-1 0,-1 0 0,0 1 0,0-1 0,-1 0 0,0 0 0,-1 1 0,0-1 0,-1 0 0,0 0 0,0-1 0,-1 1 0,-6 11 0,-3 2-341,1 1 0,0 0-1,-13 43 1,17-44-6485</inkml:trace>
+</inkml:ink>
+</file>
+
 <file path=word/theme/theme1.xml><?xml version="1.0" encoding="utf-8"?>
 <a:theme xmlns:a="http://schemas.openxmlformats.org/drawingml/2006/main" name="Office Theme">
   <a:themeElements>
@@ -2398,15 +2405,6 @@
 </file>
 
 <file path=customXml/item2.xml><?xml version="1.0" encoding="utf-8"?>
-<?mso-contentType ?>
-<FormTemplates xmlns="http://schemas.microsoft.com/sharepoint/v3/contenttype/forms">
-  <Display>DocumentLibraryForm</Display>
-  <Edit>DocumentLibraryForm</Edit>
-  <New>DocumentLibraryForm</New>
-</FormTemplates>
-</file>
-
-<file path=customXml/item3.xml><?xml version="1.0" encoding="utf-8"?>
 <ct:contentTypeSchema xmlns:ct="http://schemas.microsoft.com/office/2006/metadata/contentType" xmlns:ma="http://schemas.microsoft.com/office/2006/metadata/properties/metaAttributes" ct:_="" ma:_="" ma:contentTypeName="Document" ma:contentTypeID="0x010100B38541FE14C50F48BD0E1636CA5FC477" ma:contentTypeVersion="0" ma:contentTypeDescription="Create a new document." ma:contentTypeScope="" ma:versionID="4170c5227987bfe57f74f87888ed31ec">
   <xsd:schema xmlns:xsd="http://www.w3.org/2001/XMLSchema" xmlns:xs="http://www.w3.org/2001/XMLSchema" xmlns:p="http://schemas.microsoft.com/office/2006/metadata/properties" targetNamespace="http://schemas.microsoft.com/office/2006/metadata/properties" ma:root="true" ma:fieldsID="d28c05e8aeb66256e99c78822051fd02">
     <xsd:element name="properties">
@@ -2520,6 +2518,15 @@
 </ct:contentTypeSchema>
 </file>
 
+<file path=customXml/item3.xml><?xml version="1.0" encoding="utf-8"?>
+<?mso-contentType ?>
+<FormTemplates xmlns="http://schemas.microsoft.com/sharepoint/v3/contenttype/forms">
+  <Display>DocumentLibraryForm</Display>
+  <Edit>DocumentLibraryForm</Edit>
+  <New>DocumentLibraryForm</New>
+</FormTemplates>
+</file>
+
 <file path=customXml/itemProps1.xml><?xml version="1.0" encoding="utf-8"?>
 <ds:datastoreItem xmlns:ds="http://schemas.openxmlformats.org/officeDocument/2006/customXml" ds:itemID="{61850322-5658-45A1-B5BE-DA1B52CCB019}">
   <ds:schemaRefs>
@@ -2530,14 +2537,6 @@
 </file>
 
 <file path=customXml/itemProps2.xml><?xml version="1.0" encoding="utf-8"?>
-<ds:datastoreItem xmlns:ds="http://schemas.openxmlformats.org/officeDocument/2006/customXml" ds:itemID="{5EBEFFE5-551D-4D76-8157-A5BF62B63D96}">
-  <ds:schemaRefs>
-    <ds:schemaRef ds:uri="http://schemas.microsoft.com/sharepoint/v3/contenttype/forms"/>
-  </ds:schemaRefs>
-</ds:datastoreItem>
-</file>
-
-<file path=customXml/itemProps3.xml><?xml version="1.0" encoding="utf-8"?>
 <ds:datastoreItem xmlns:ds="http://schemas.openxmlformats.org/officeDocument/2006/customXml" ds:itemID="{F7C8088C-790D-4B21-8CFE-4263A81DB876}">
   <ds:schemaRefs>
     <ds:schemaRef ds:uri="http://schemas.microsoft.com/office/2006/metadata/contentType"/>
@@ -2551,4 +2550,12 @@
     <ds:schemaRef ds:uri="http://schemas.microsoft.com/office/infopath/2007/PartnerControls"/>
   </ds:schemaRefs>
 </ds:datastoreItem>
+</file>
+
+<file path=customXml/itemProps3.xml><?xml version="1.0" encoding="utf-8"?>
+<ds:datastoreItem xmlns:ds="http://schemas.openxmlformats.org/officeDocument/2006/customXml" ds:itemID="{5EBEFFE5-551D-4D76-8157-A5BF62B63D96}">
+  <ds:schemaRefs>
+    <ds:schemaRef ds:uri="http://schemas.microsoft.com/sharepoint/v3/contenttype/forms"/>
+  </ds:schemaRefs>
+</ds:datastoreItem>
 </file>
</xml_diff>

<commit_message>
Updated DMSRead.m to allow loading in U01 GUI-created files
</commit_message>
<xml_diff>
--- a/AIMS SOPs.docx
+++ b/AIMS SOPs.docx
@@ -173,11 +173,9 @@
           <w:numId w:val="1"/>
         </w:numPr>
       </w:pPr>
-      <w:proofErr w:type="gramStart"/>
-      <w:r>
-        <w:t>All of</w:t>
-      </w:r>
-      <w:proofErr w:type="gramEnd"/>
+      <w:r>
+        <w:t>All</w:t>
+      </w:r>
       <w:r>
         <w:t xml:space="preserve"> these packages should be available with the standard MATLAB license</w:t>
       </w:r>
@@ -291,7 +289,7 @@
           </mc:Choice>
           <mc:Fallback>
             <w:pict>
-              <v:shapetype w14:anchorId="55944BB3" id="_x0000_t75" coordsize="21600,21600" o:spt="75" o:preferrelative="t" path="m@4@5l@4@11@9@11@9@5xe" filled="f" stroked="f">
+              <v:shapetype w14:anchorId="6B0546AA" id="_x0000_t75" coordsize="21600,21600" o:spt="75" o:preferrelative="t" path="m@4@5l@4@11@9@11@9@5xe" filled="f" stroked="f">
                 <v:stroke joinstyle="miter"/>
                 <v:formulas>
                   <v:f eqn="if lineDrawn pixelLineWidth 0"/>
@@ -445,15 +443,7 @@
         </w:numPr>
       </w:pPr>
       <w:r>
-        <w:t xml:space="preserve">Run </w:t>
-      </w:r>
-      <w:proofErr w:type="spellStart"/>
-      <w:r>
-        <w:t>AnalyzeIMS.m</w:t>
-      </w:r>
-      <w:proofErr w:type="spellEnd"/>
-      <w:r>
-        <w:t xml:space="preserve"> in MATLAB. A figure should appear like the one below:</w:t>
+        <w:t>Run AnalyzeIMS.m in MATLAB. A figure should appear like the one below:</w:t>
       </w:r>
     </w:p>
     <w:p>
@@ -600,15 +590,7 @@
         </w:numPr>
       </w:pPr>
       <w:r>
-        <w:t>Each file must have a _Pos, _Neg, and a _</w:t>
-      </w:r>
-      <w:proofErr w:type="spellStart"/>
-      <w:r>
-        <w:t>Hdr</w:t>
-      </w:r>
-      <w:proofErr w:type="spellEnd"/>
-      <w:r>
-        <w:t xml:space="preserve"> file associated with it for AIMS to load it in.</w:t>
+        <w:t>Each file must have a _Pos, _Neg, and a _Hdr file associated with it for AIMS to load it in.</w:t>
       </w:r>
     </w:p>
     <w:p>
@@ -649,15 +631,7 @@
         </w:numPr>
       </w:pPr>
       <w:r>
-        <w:t>The _Pos and _Neg files contain the positive and negative spectra, respectively, and the _</w:t>
-      </w:r>
-      <w:proofErr w:type="spellStart"/>
-      <w:r>
-        <w:t>Hdr</w:t>
-      </w:r>
-      <w:proofErr w:type="spellEnd"/>
-      <w:r>
-        <w:t xml:space="preserve"> file contains metadata.</w:t>
+        <w:t>The _Pos and _Neg files contain the positive and negative spectra, respectively, and the _Hdr file contains metadata.</w:t>
       </w:r>
     </w:p>
     <w:p>
@@ -835,7 +809,7 @@
           </mc:Choice>
           <mc:Fallback>
             <w:pict>
-              <v:rect w14:anchorId="1CBDDCDA" id="Rectangle 1" o:spid="_x0000_s1026" style="position:absolute;margin-left:422.25pt;margin-top:39.95pt;width:107.25pt;height:58.5pt;z-index:251662336;visibility:visible;mso-wrap-style:square;mso-wrap-distance-left:9pt;mso-wrap-distance-top:0;mso-wrap-distance-right:9pt;mso-wrap-distance-bottom:0;mso-position-horizontal:absolute;mso-position-horizontal-relative:text;mso-position-vertical:absolute;mso-position-vertical-relative:text;v-text-anchor:middle" o:gfxdata="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" filled="f" strokecolor="red" strokeweight="2.25pt"/>
+              <v:rect w14:anchorId="5C0AE192" id="Rectangle 1" o:spid="_x0000_s1026" style="position:absolute;margin-left:422.25pt;margin-top:39.95pt;width:107.25pt;height:58.5pt;z-index:251662336;visibility:visible;mso-wrap-style:square;mso-wrap-distance-left:9pt;mso-wrap-distance-top:0;mso-wrap-distance-right:9pt;mso-wrap-distance-bottom:0;mso-position-horizontal:absolute;mso-position-horizontal-relative:text;mso-position-vertical:absolute;mso-position-vertical-relative:text;v-text-anchor:middle" o:gfxdata="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" filled="f" strokecolor="red" strokeweight="2.25pt"/>
             </w:pict>
           </mc:Fallback>
         </mc:AlternateContent>
@@ -930,7 +904,7 @@
           </mc:Choice>
           <mc:Fallback>
             <w:pict>
-              <v:rect w14:anchorId="77624800" id="Rectangle 1" o:spid="_x0000_s1026" style="position:absolute;margin-left:198pt;margin-top:129.05pt;width:107.25pt;height:58.5pt;z-index:251665408;visibility:visible;mso-wrap-style:square;mso-wrap-distance-left:9pt;mso-wrap-distance-top:0;mso-wrap-distance-right:9pt;mso-wrap-distance-bottom:0;mso-position-horizontal:absolute;mso-position-horizontal-relative:text;mso-position-vertical:absolute;mso-position-vertical-relative:text;v-text-anchor:middle" o:gfxdata="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" filled="f" strokecolor="red" strokeweight="2.25pt"/>
+              <v:rect w14:anchorId="62A0BD63" id="Rectangle 1" o:spid="_x0000_s1026" style="position:absolute;margin-left:198pt;margin-top:129.05pt;width:107.25pt;height:58.5pt;z-index:251665408;visibility:visible;mso-wrap-style:square;mso-wrap-distance-left:9pt;mso-wrap-distance-top:0;mso-wrap-distance-right:9pt;mso-wrap-distance-bottom:0;mso-position-horizontal:absolute;mso-position-horizontal-relative:text;mso-position-vertical:absolute;mso-position-vertical-relative:text;v-text-anchor:middle" o:gfxdata="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" filled="f" strokecolor="red" strokeweight="2.25pt"/>
             </w:pict>
           </mc:Fallback>
         </mc:AlternateContent>
@@ -2405,6 +2379,12 @@
 </file>
 
 <file path=customXml/item1.xml><?xml version="1.0" encoding="utf-8"?>
+<p:properties xmlns:p="http://schemas.microsoft.com/office/2006/metadata/properties" xmlns:xsi="http://www.w3.org/2001/XMLSchema-instance" xmlns:pc="http://schemas.microsoft.com/office/infopath/2007/PartnerControls">
+  <documentManagement/>
+</p:properties>
+</file>
+
+<file path=customXml/item2.xml><?xml version="1.0" encoding="utf-8"?>
 <ct:contentTypeSchema xmlns:ct="http://schemas.microsoft.com/office/2006/metadata/contentType" xmlns:ma="http://schemas.microsoft.com/office/2006/metadata/properties/metaAttributes" ct:_="" ma:_="" ma:contentTypeName="Document" ma:contentTypeID="0x010100B38541FE14C50F48BD0E1636CA5FC477" ma:contentTypeVersion="0" ma:contentTypeDescription="Create a new document." ma:contentTypeScope="" ma:versionID="4170c5227987bfe57f74f87888ed31ec">
   <xsd:schema xmlns:xsd="http://www.w3.org/2001/XMLSchema" xmlns:xs="http://www.w3.org/2001/XMLSchema" xmlns:p="http://schemas.microsoft.com/office/2006/metadata/properties" targetNamespace="http://schemas.microsoft.com/office/2006/metadata/properties" ma:root="true" ma:fieldsID="d28c05e8aeb66256e99c78822051fd02">
     <xsd:element name="properties">
@@ -2518,12 +2498,6 @@
 </ct:contentTypeSchema>
 </file>
 
-<file path=customXml/item2.xml><?xml version="1.0" encoding="utf-8"?>
-<p:properties xmlns:p="http://schemas.microsoft.com/office/2006/metadata/properties" xmlns:xsi="http://www.w3.org/2001/XMLSchema-instance" xmlns:pc="http://schemas.microsoft.com/office/infopath/2007/PartnerControls">
-  <documentManagement/>
-</p:properties>
-</file>
-
 <file path=customXml/item3.xml><?xml version="1.0" encoding="utf-8"?>
 <?mso-contentType ?>
 <FormTemplates xmlns="http://schemas.microsoft.com/sharepoint/v3/contenttype/forms">
@@ -2534,6 +2508,15 @@
 </file>
 
 <file path=customXml/itemProps1.xml><?xml version="1.0" encoding="utf-8"?>
+<ds:datastoreItem xmlns:ds="http://schemas.openxmlformats.org/officeDocument/2006/customXml" ds:itemID="{61850322-5658-45A1-B5BE-DA1B52CCB019}">
+  <ds:schemaRefs>
+    <ds:schemaRef ds:uri="http://schemas.microsoft.com/office/2006/metadata/properties"/>
+    <ds:schemaRef ds:uri="http://schemas.microsoft.com/office/infopath/2007/PartnerControls"/>
+  </ds:schemaRefs>
+</ds:datastoreItem>
+</file>
+
+<file path=customXml/itemProps2.xml><?xml version="1.0" encoding="utf-8"?>
 <ds:datastoreItem xmlns:ds="http://schemas.openxmlformats.org/officeDocument/2006/customXml" ds:itemID="{F7C8088C-790D-4B21-8CFE-4263A81DB876}">
   <ds:schemaRefs>
     <ds:schemaRef ds:uri="http://schemas.microsoft.com/office/2006/metadata/contentType"/>
@@ -2549,15 +2532,6 @@
 </ds:datastoreItem>
 </file>
 
-<file path=customXml/itemProps2.xml><?xml version="1.0" encoding="utf-8"?>
-<ds:datastoreItem xmlns:ds="http://schemas.openxmlformats.org/officeDocument/2006/customXml" ds:itemID="{61850322-5658-45A1-B5BE-DA1B52CCB019}">
-  <ds:schemaRefs>
-    <ds:schemaRef ds:uri="http://schemas.microsoft.com/office/2006/metadata/properties"/>
-    <ds:schemaRef ds:uri="http://schemas.microsoft.com/office/infopath/2007/PartnerControls"/>
-  </ds:schemaRefs>
-</ds:datastoreItem>
-</file>
-
 <file path=customXml/itemProps3.xml><?xml version="1.0" encoding="utf-8"?>
 <ds:datastoreItem xmlns:ds="http://schemas.openxmlformats.org/officeDocument/2006/customXml" ds:itemID="{5EBEFFE5-551D-4D76-8157-A5BF62B63D96}">
   <ds:schemaRefs>

</xml_diff>